<commit_message>
Commiting changes to LocalizationActivity.
</commit_message>
<xml_diff>
--- a/Documentation/AndroidCustomerDocumentation.docx
+++ b/Documentation/AndroidCustomerDocumentation.docx
@@ -262,8 +262,6 @@
         </w:rPr>
         <w:t xml:space="preserve"> Coordinate Flat-Earth Formula:</w:t>
       </w:r>
-      <w:bookmarkStart w:id="0" w:name="_GoBack"/>
-      <w:bookmarkEnd w:id="0"/>
     </w:p>
     <w:p>
       <w:pPr>
@@ -1449,11 +1447,225 @@
       <w:pPr>
         <w:spacing w:after="0" w:line="240" w:lineRule="auto"/>
         <w:rPr>
-          <w:rFonts w:ascii="Times New Roman" w:hAnsi="Times New Roman" w:cs="Times New Roman" w:hint="eastAsia"/>
-          <w:sz w:val="24"/>
-          <w:szCs w:val="24"/>
-        </w:rPr>
-      </w:pPr>
+          <w:rFonts w:ascii="Courier New" w:hAnsi="Courier New" w:cs="Courier New" w:hint="eastAsia"/>
+          <w:sz w:val="24"/>
+          <w:szCs w:val="24"/>
+        </w:rPr>
+      </w:pPr>
+      <w:r>
+        <w:rPr>
+          <w:rFonts w:ascii="Courier New" w:hAnsi="Courier New" w:cs="Courier New" w:hint="eastAsia"/>
+          <w:sz w:val="24"/>
+          <w:szCs w:val="24"/>
+        </w:rPr>
+        <w:t>6367*</w:t>
+      </w:r>
+      <w:proofErr w:type="gramStart"/>
+      <w:r>
+        <w:rPr>
+          <w:rFonts w:ascii="Courier New" w:hAnsi="Courier New" w:cs="Courier New" w:hint="eastAsia"/>
+          <w:sz w:val="24"/>
+          <w:szCs w:val="24"/>
+        </w:rPr>
+        <w:t>SQRT(</w:t>
+      </w:r>
+      <w:proofErr w:type="gramEnd"/>
+      <w:r>
+        <w:rPr>
+          <w:rFonts w:ascii="Courier New" w:hAnsi="Courier New" w:cs="Courier New" w:hint="eastAsia"/>
+          <w:sz w:val="24"/>
+          <w:szCs w:val="24"/>
+        </w:rPr>
+        <w:t xml:space="preserve">SQUARE(PI()/2-currentLat) + SQUARE(PI()/2-latitude) </w:t>
+      </w:r>
+      <w:r>
+        <w:rPr>
+          <w:rFonts w:ascii="Courier New" w:hAnsi="Courier New" w:cs="Courier New"/>
+          <w:sz w:val="24"/>
+          <w:szCs w:val="24"/>
+        </w:rPr>
+        <w:t>–</w:t>
+      </w:r>
+      <w:r>
+        <w:rPr>
+          <w:rFonts w:ascii="Courier New" w:hAnsi="Courier New" w:cs="Courier New" w:hint="eastAsia"/>
+          <w:sz w:val="24"/>
+          <w:szCs w:val="24"/>
+        </w:rPr>
+        <w:t xml:space="preserve"> </w:t>
+      </w:r>
+    </w:p>
+    <w:p>
+      <w:pPr>
+        <w:spacing w:after="0" w:line="240" w:lineRule="auto"/>
+        <w:rPr>
+          <w:rFonts w:ascii="Courier New" w:hAnsi="Courier New" w:cs="Courier New" w:hint="eastAsia"/>
+          <w:sz w:val="24"/>
+          <w:szCs w:val="24"/>
+        </w:rPr>
+      </w:pPr>
+      <w:r>
+        <w:rPr>
+          <w:rFonts w:ascii="Courier New" w:hAnsi="Courier New" w:cs="Courier New" w:hint="eastAsia"/>
+          <w:sz w:val="24"/>
+          <w:szCs w:val="24"/>
+        </w:rPr>
+        <w:t>2*(</w:t>
+      </w:r>
+      <w:proofErr w:type="gramStart"/>
+      <w:r>
+        <w:rPr>
+          <w:rFonts w:ascii="Courier New" w:hAnsi="Courier New" w:cs="Courier New" w:hint="eastAsia"/>
+          <w:sz w:val="24"/>
+          <w:szCs w:val="24"/>
+        </w:rPr>
+        <w:t>PI(</w:t>
+      </w:r>
+      <w:proofErr w:type="gramEnd"/>
+      <w:r>
+        <w:rPr>
+          <w:rFonts w:ascii="Courier New" w:hAnsi="Courier New" w:cs="Courier New" w:hint="eastAsia"/>
+          <w:sz w:val="24"/>
+          <w:szCs w:val="24"/>
+        </w:rPr>
+        <w:t>)/2-currentLat)*(PI()/2-latitude)*COS(</w:t>
+      </w:r>
+      <w:r>
+        <w:rPr>
+          <w:rFonts w:ascii="Courier New" w:hAnsi="Courier New" w:cs="Courier New" w:hint="eastAsia"/>
+          <w:sz w:val="24"/>
+          <w:szCs w:val="24"/>
+        </w:rPr>
+        <w:t>lontigude-currentLon))</w:t>
+      </w:r>
+    </w:p>
+    <w:p>
+      <w:pPr>
+        <w:spacing w:after="0" w:line="240" w:lineRule="auto"/>
+        <w:rPr>
+          <w:rFonts w:ascii="Courier New" w:hAnsi="Courier New" w:cs="Courier New" w:hint="eastAsia"/>
+          <w:sz w:val="24"/>
+          <w:szCs w:val="24"/>
+        </w:rPr>
+      </w:pPr>
+      <w:bookmarkStart w:id="0" w:name="_GoBack"/>
+      <w:bookmarkEnd w:id="0"/>
+    </w:p>
+    <w:p>
+      <w:pPr>
+        <w:spacing w:after="0" w:line="240" w:lineRule="auto"/>
+        <w:rPr>
+          <w:rFonts w:ascii="Courier New" w:hAnsi="Courier New" w:cs="Courier New"/>
+          <w:sz w:val="24"/>
+          <w:szCs w:val="24"/>
+        </w:rPr>
+      </w:pPr>
+      <w:r>
+        <w:rPr>
+          <w:rFonts w:ascii="Courier New" w:hAnsi="Courier New" w:cs="Courier New"/>
+          <w:sz w:val="24"/>
+          <w:szCs w:val="24"/>
+        </w:rPr>
+        <w:t xml:space="preserve">SELECT * FROM kd268.merchantLocations WHERE </w:t>
+      </w:r>
+    </w:p>
+    <w:p>
+      <w:pPr>
+        <w:spacing w:after="0" w:line="240" w:lineRule="auto"/>
+        <w:rPr>
+          <w:rFonts w:ascii="Courier New" w:hAnsi="Courier New" w:cs="Courier New"/>
+          <w:sz w:val="24"/>
+          <w:szCs w:val="24"/>
+        </w:rPr>
+      </w:pPr>
+      <w:r>
+        <w:rPr>
+          <w:rFonts w:ascii="Courier New" w:hAnsi="Courier New" w:cs="Courier New"/>
+          <w:sz w:val="24"/>
+          <w:szCs w:val="24"/>
+        </w:rPr>
+        <w:t>6367*</w:t>
+      </w:r>
+      <w:proofErr w:type="gramStart"/>
+      <w:r>
+        <w:rPr>
+          <w:rFonts w:ascii="Courier New" w:hAnsi="Courier New" w:cs="Courier New"/>
+          <w:sz w:val="24"/>
+          <w:szCs w:val="24"/>
+        </w:rPr>
+        <w:t>SQRT(</w:t>
+      </w:r>
+      <w:proofErr w:type="gramEnd"/>
+      <w:r>
+        <w:rPr>
+          <w:rFonts w:ascii="Courier New" w:hAnsi="Courier New" w:cs="Courier New"/>
+          <w:sz w:val="24"/>
+          <w:szCs w:val="24"/>
+        </w:rPr>
+        <w:t xml:space="preserve">(PI()/2 - </w:t>
+      </w:r>
+      <w:proofErr w:type="spellStart"/>
+      <w:r>
+        <w:rPr>
+          <w:rFonts w:ascii="Courier New" w:hAnsi="Courier New" w:cs="Courier New" w:hint="eastAsia"/>
+          <w:sz w:val="24"/>
+          <w:szCs w:val="24"/>
+        </w:rPr>
+        <w:t>currentLat</w:t>
+      </w:r>
+      <w:proofErr w:type="spellEnd"/>
+      <w:r>
+        <w:rPr>
+          <w:rFonts w:ascii="Courier New" w:hAnsi="Courier New" w:cs="Courier New"/>
+          <w:sz w:val="24"/>
+          <w:szCs w:val="24"/>
+        </w:rPr>
+        <w:t xml:space="preserve">)^2 + (PI()/2-latitude)^2 - 2*(PI()/2 - </w:t>
+      </w:r>
+      <w:proofErr w:type="spellStart"/>
+      <w:r>
+        <w:rPr>
+          <w:rFonts w:ascii="Courier New" w:hAnsi="Courier New" w:cs="Courier New" w:hint="eastAsia"/>
+          <w:sz w:val="24"/>
+          <w:szCs w:val="24"/>
+        </w:rPr>
+        <w:t>currentLat</w:t>
+      </w:r>
+      <w:proofErr w:type="spellEnd"/>
+      <w:r>
+        <w:rPr>
+          <w:rFonts w:ascii="Courier New" w:hAnsi="Courier New" w:cs="Courier New"/>
+          <w:sz w:val="24"/>
+          <w:szCs w:val="24"/>
+        </w:rPr>
+        <w:t>)*(PI()/</w:t>
+      </w:r>
+      <w:r>
+        <w:rPr>
+          <w:rFonts w:ascii="Courier New" w:hAnsi="Courier New" w:cs="Courier New"/>
+          <w:sz w:val="24"/>
+          <w:szCs w:val="24"/>
+        </w:rPr>
+        <w:t xml:space="preserve">2-latitude)*COS(longitude - </w:t>
+      </w:r>
+      <w:proofErr w:type="spellStart"/>
+      <w:r>
+        <w:rPr>
+          <w:rFonts w:ascii="Courier New" w:hAnsi="Courier New" w:cs="Courier New" w:hint="eastAsia"/>
+          <w:sz w:val="24"/>
+          <w:szCs w:val="24"/>
+        </w:rPr>
+        <w:t>currentLon</w:t>
+      </w:r>
+      <w:proofErr w:type="spellEnd"/>
+      <w:r>
+        <w:rPr>
+          <w:rFonts w:ascii="Courier New" w:hAnsi="Courier New" w:cs="Courier New"/>
+          <w:sz w:val="24"/>
+          <w:szCs w:val="24"/>
+        </w:rPr>
+        <w:t>))</w:t>
+      </w:r>
     </w:p>
     <w:sectPr>
       <w:pgSz w:w="12240" w:h="15840"/>

</xml_diff>

<commit_message>
Changed getNearbyMerchants and Customers to correct equation of calculating circular radius distance.  Also added butons for Network and GPS location.
</commit_message>
<xml_diff>
--- a/Documentation/AndroidCustomerDocumentation.docx
+++ b/Documentation/AndroidCustomerDocumentation.docx
@@ -7,19 +7,19 @@
         <w:spacing w:after="0" w:line="240" w:lineRule="auto"/>
         <w:jc w:val="center"/>
         <w:rPr>
-          <w:rFonts w:ascii="Times New Roman" w:hAnsi="Times New Roman" w:cs="Times New Roman" w:hint="eastAsia"/>
-          <w:b/>
-          <w:sz w:val="24"/>
-          <w:szCs w:val="24"/>
-        </w:rPr>
-      </w:pPr>
-      <w:r>
-        <w:rPr>
           <w:rFonts w:ascii="Times New Roman" w:hAnsi="Times New Roman" w:cs="Times New Roman"/>
           <w:b/>
           <w:sz w:val="24"/>
           <w:szCs w:val="24"/>
         </w:rPr>
+      </w:pPr>
+      <w:r>
+        <w:rPr>
+          <w:rFonts w:ascii="Times New Roman" w:hAnsi="Times New Roman" w:cs="Times New Roman"/>
+          <w:b/>
+          <w:sz w:val="24"/>
+          <w:szCs w:val="24"/>
+        </w:rPr>
         <w:t>Retrieve location</w:t>
       </w:r>
     </w:p>
@@ -27,7 +27,7 @@
       <w:pPr>
         <w:spacing w:after="0" w:line="240" w:lineRule="auto"/>
         <w:rPr>
-          <w:rFonts w:ascii="Times New Roman" w:hAnsi="Times New Roman" w:cs="Times New Roman" w:hint="eastAsia"/>
+          <w:rFonts w:ascii="Times New Roman" w:hAnsi="Times New Roman" w:cs="Times New Roman"/>
           <w:sz w:val="24"/>
           <w:szCs w:val="24"/>
         </w:rPr>
@@ -37,7 +37,7 @@
       <w:pPr>
         <w:spacing w:after="0" w:line="240" w:lineRule="auto"/>
         <w:rPr>
-          <w:rFonts w:ascii="Times New Roman" w:hAnsi="Times New Roman" w:cs="Times New Roman" w:hint="eastAsia"/>
+          <w:rFonts w:ascii="Times New Roman" w:hAnsi="Times New Roman" w:cs="Times New Roman"/>
           <w:sz w:val="24"/>
           <w:szCs w:val="24"/>
         </w:rPr>
@@ -55,7 +55,7 @@
       <w:pPr>
         <w:spacing w:after="0" w:line="240" w:lineRule="auto"/>
         <w:rPr>
-          <w:rFonts w:ascii="Times New Roman" w:hAnsi="Times New Roman" w:cs="Times New Roman" w:hint="eastAsia"/>
+          <w:rFonts w:ascii="Times New Roman" w:hAnsi="Times New Roman" w:cs="Times New Roman"/>
           <w:sz w:val="24"/>
           <w:szCs w:val="24"/>
         </w:rPr>
@@ -73,7 +73,7 @@
       <w:pPr>
         <w:spacing w:after="0" w:line="240" w:lineRule="auto"/>
         <w:rPr>
-          <w:rFonts w:ascii="Times New Roman" w:hAnsi="Times New Roman" w:cs="Times New Roman" w:hint="eastAsia"/>
+          <w:rFonts w:ascii="Times New Roman" w:hAnsi="Times New Roman" w:cs="Times New Roman"/>
           <w:sz w:val="24"/>
           <w:szCs w:val="24"/>
         </w:rPr>
@@ -83,7 +83,7 @@
       <w:pPr>
         <w:spacing w:after="0" w:line="240" w:lineRule="auto"/>
         <w:rPr>
-          <w:rFonts w:ascii="Times New Roman" w:hAnsi="Times New Roman" w:cs="Times New Roman" w:hint="eastAsia"/>
+          <w:rFonts w:ascii="Times New Roman" w:hAnsi="Times New Roman" w:cs="Times New Roman"/>
           <w:sz w:val="24"/>
           <w:szCs w:val="24"/>
         </w:rPr>
@@ -109,7 +109,7 @@
       <w:pPr>
         <w:spacing w:after="0" w:line="240" w:lineRule="auto"/>
         <w:rPr>
-          <w:rFonts w:ascii="Times New Roman" w:hAnsi="Times New Roman" w:cs="Times New Roman" w:hint="eastAsia"/>
+          <w:rFonts w:ascii="Times New Roman" w:hAnsi="Times New Roman" w:cs="Times New Roman"/>
           <w:sz w:val="24"/>
           <w:szCs w:val="24"/>
         </w:rPr>
@@ -119,7 +119,7 @@
       <w:pPr>
         <w:spacing w:after="0" w:line="240" w:lineRule="auto"/>
         <w:rPr>
-          <w:rFonts w:ascii="Times New Roman" w:hAnsi="Times New Roman" w:cs="Times New Roman" w:hint="eastAsia"/>
+          <w:rFonts w:ascii="Times New Roman" w:hAnsi="Times New Roman" w:cs="Times New Roman"/>
           <w:sz w:val="24"/>
           <w:szCs w:val="24"/>
         </w:rPr>
@@ -185,7 +185,7 @@
       <w:pPr>
         <w:spacing w:after="0" w:line="240" w:lineRule="auto"/>
         <w:rPr>
-          <w:rFonts w:ascii="Times New Roman" w:hAnsi="Times New Roman" w:cs="Times New Roman" w:hint="eastAsia"/>
+          <w:rFonts w:ascii="Times New Roman" w:hAnsi="Times New Roman" w:cs="Times New Roman"/>
           <w:sz w:val="24"/>
           <w:szCs w:val="24"/>
         </w:rPr>
@@ -195,36 +195,18 @@
       <w:pPr>
         <w:spacing w:after="0" w:line="240" w:lineRule="auto"/>
         <w:rPr>
+          <w:rFonts w:ascii="Times New Roman" w:hAnsi="Times New Roman" w:cs="Times New Roman"/>
+          <w:sz w:val="24"/>
+          <w:szCs w:val="24"/>
+        </w:rPr>
+      </w:pPr>
+      <w:r>
+        <w:rPr>
           <w:rFonts w:ascii="Times New Roman" w:hAnsi="Times New Roman" w:cs="Times New Roman" w:hint="eastAsia"/>
           <w:sz w:val="24"/>
           <w:szCs w:val="24"/>
         </w:rPr>
-      </w:pPr>
-      <w:r>
-        <w:rPr>
-          <w:rFonts w:ascii="Times New Roman" w:hAnsi="Times New Roman" w:cs="Times New Roman" w:hint="eastAsia"/>
-          <w:sz w:val="24"/>
-          <w:szCs w:val="24"/>
-        </w:rPr>
-        <w:t xml:space="preserve">More computationally accurate results are produced by the </w:t>
-      </w:r>
-      <w:proofErr w:type="spellStart"/>
-      <w:r>
-        <w:rPr>
-          <w:rFonts w:ascii="Times New Roman" w:hAnsi="Times New Roman" w:cs="Times New Roman" w:hint="eastAsia"/>
-          <w:sz w:val="24"/>
-          <w:szCs w:val="24"/>
-        </w:rPr>
-        <w:t>Haversine</w:t>
-      </w:r>
-      <w:proofErr w:type="spellEnd"/>
-      <w:r>
-        <w:rPr>
-          <w:rFonts w:ascii="Times New Roman" w:hAnsi="Times New Roman" w:cs="Times New Roman" w:hint="eastAsia"/>
-          <w:sz w:val="24"/>
-          <w:szCs w:val="24"/>
-        </w:rPr>
-        <w:t xml:space="preserve"> Formula, which gives mathematically exact results.  However, as it is computationally heavy for SQL queries, this was not used. </w:t>
+        <w:t xml:space="preserve">More computationally accurate results are produced by the Haversine Formula, which gives mathematically exact results.  However, as it is computationally heavy for SQL queries, this was not used. </w:t>
       </w:r>
     </w:p>
     <w:p>
@@ -241,7 +223,7 @@
       <w:pPr>
         <w:spacing w:after="0" w:line="240" w:lineRule="auto"/>
         <w:rPr>
-          <w:rFonts w:ascii="Times New Roman" w:hAnsi="Times New Roman" w:cs="Times New Roman" w:hint="eastAsia"/>
+          <w:rFonts w:ascii="Times New Roman" w:hAnsi="Times New Roman" w:cs="Times New Roman"/>
           <w:sz w:val="24"/>
           <w:szCs w:val="24"/>
         </w:rPr>
@@ -267,7 +249,7 @@
       <w:pPr>
         <w:spacing w:after="0" w:line="240" w:lineRule="auto"/>
         <w:rPr>
-          <w:rFonts w:ascii="Times New Roman" w:hAnsi="Times New Roman" w:cs="Times New Roman" w:hint="eastAsia"/>
+          <w:rFonts w:ascii="Times New Roman" w:hAnsi="Times New Roman" w:cs="Times New Roman"/>
           <w:sz w:val="24"/>
           <w:szCs w:val="24"/>
         </w:rPr>
@@ -377,7 +359,7 @@
       <w:pPr>
         <w:spacing w:after="0" w:line="240" w:lineRule="auto"/>
         <w:rPr>
-          <w:rFonts w:ascii="Times New Roman" w:hAnsi="Times New Roman" w:cs="Times New Roman" w:hint="eastAsia"/>
+          <w:rFonts w:ascii="Times New Roman" w:hAnsi="Times New Roman" w:cs="Times New Roman"/>
           <w:sz w:val="24"/>
           <w:szCs w:val="24"/>
         </w:rPr>
@@ -487,7 +469,7 @@
       <w:pPr>
         <w:spacing w:after="0" w:line="240" w:lineRule="auto"/>
         <w:rPr>
-          <w:rFonts w:ascii="Times New Roman" w:hAnsi="Times New Roman" w:cs="Times New Roman" w:hint="eastAsia"/>
+          <w:rFonts w:ascii="Times New Roman" w:hAnsi="Times New Roman" w:cs="Times New Roman"/>
           <w:sz w:val="24"/>
           <w:szCs w:val="24"/>
         </w:rPr>
@@ -719,7 +701,7 @@
       <w:pPr>
         <w:spacing w:after="0" w:line="240" w:lineRule="auto"/>
         <w:rPr>
-          <w:rFonts w:ascii="Times New Roman" w:hAnsi="Times New Roman" w:cs="Times New Roman" w:hint="eastAsia"/>
+          <w:rFonts w:ascii="Times New Roman" w:hAnsi="Times New Roman" w:cs="Times New Roman"/>
           <w:sz w:val="24"/>
           <w:szCs w:val="24"/>
         </w:rPr>
@@ -744,28 +726,18 @@
       <w:pPr>
         <w:spacing w:after="0" w:line="240" w:lineRule="auto"/>
         <w:rPr>
+          <w:rFonts w:ascii="Times New Roman" w:hAnsi="Times New Roman" w:cs="Times New Roman"/>
+          <w:sz w:val="24"/>
+          <w:szCs w:val="24"/>
+        </w:rPr>
+      </w:pPr>
+      <w:r>
+        <w:rPr>
           <w:rFonts w:ascii="Times New Roman" w:hAnsi="Times New Roman" w:cs="Times New Roman" w:hint="eastAsia"/>
           <w:sz w:val="24"/>
           <w:szCs w:val="24"/>
         </w:rPr>
-      </w:pPr>
-      <w:proofErr w:type="gramStart"/>
-      <w:r>
-        <w:rPr>
-          <w:rFonts w:ascii="Times New Roman" w:hAnsi="Times New Roman" w:cs="Times New Roman" w:hint="eastAsia"/>
-          <w:sz w:val="24"/>
-          <w:szCs w:val="24"/>
-        </w:rPr>
-        <w:t>where</w:t>
-      </w:r>
-      <w:proofErr w:type="gramEnd"/>
-      <w:r>
-        <w:rPr>
-          <w:rFonts w:ascii="Times New Roman" w:hAnsi="Times New Roman" w:cs="Times New Roman" w:hint="eastAsia"/>
-          <w:sz w:val="24"/>
-          <w:szCs w:val="24"/>
-        </w:rPr>
-        <w:t xml:space="preserve"> </w:t>
+        <w:t xml:space="preserve">where </w:t>
       </w:r>
       <m:oMath>
         <m:r>
@@ -785,7 +757,7 @@
       <w:pPr>
         <w:spacing w:after="0" w:line="240" w:lineRule="auto"/>
         <w:rPr>
-          <w:rFonts w:ascii="Times New Roman" w:hAnsi="Times New Roman" w:cs="Times New Roman" w:hint="eastAsia"/>
+          <w:rFonts w:ascii="Times New Roman" w:hAnsi="Times New Roman" w:cs="Times New Roman"/>
           <w:sz w:val="24"/>
           <w:szCs w:val="24"/>
         </w:rPr>
@@ -795,7 +767,7 @@
       <w:pPr>
         <w:spacing w:after="0" w:line="240" w:lineRule="auto"/>
         <w:rPr>
-          <w:rFonts w:ascii="Times New Roman" w:hAnsi="Times New Roman" w:cs="Times New Roman" w:hint="eastAsia"/>
+          <w:rFonts w:ascii="Times New Roman" w:hAnsi="Times New Roman" w:cs="Times New Roman"/>
           <w:sz w:val="24"/>
           <w:szCs w:val="24"/>
         </w:rPr>
@@ -813,7 +785,7 @@
       <w:pPr>
         <w:spacing w:after="0" w:line="240" w:lineRule="auto"/>
         <w:rPr>
-          <w:rFonts w:ascii="Times New Roman" w:hAnsi="Times New Roman" w:cs="Times New Roman" w:hint="eastAsia"/>
+          <w:rFonts w:ascii="Times New Roman" w:hAnsi="Times New Roman" w:cs="Times New Roman"/>
           <w:sz w:val="24"/>
           <w:szCs w:val="24"/>
         </w:rPr>
@@ -1437,7 +1409,7 @@
       <w:pPr>
         <w:spacing w:after="0" w:line="240" w:lineRule="auto"/>
         <w:rPr>
-          <w:rFonts w:ascii="Times New Roman" w:hAnsi="Times New Roman" w:cs="Times New Roman" w:hint="eastAsia"/>
+          <w:rFonts w:ascii="Times New Roman" w:hAnsi="Times New Roman" w:cs="Times New Roman"/>
           <w:sz w:val="24"/>
           <w:szCs w:val="24"/>
         </w:rPr>
@@ -1447,36 +1419,18 @@
       <w:pPr>
         <w:spacing w:after="0" w:line="240" w:lineRule="auto"/>
         <w:rPr>
+          <w:rFonts w:ascii="Courier New" w:hAnsi="Courier New" w:cs="Courier New"/>
+          <w:sz w:val="24"/>
+          <w:szCs w:val="24"/>
+        </w:rPr>
+      </w:pPr>
+      <w:r>
+        <w:rPr>
           <w:rFonts w:ascii="Courier New" w:hAnsi="Courier New" w:cs="Courier New" w:hint="eastAsia"/>
           <w:sz w:val="24"/>
           <w:szCs w:val="24"/>
         </w:rPr>
-      </w:pPr>
-      <w:r>
-        <w:rPr>
-          <w:rFonts w:ascii="Courier New" w:hAnsi="Courier New" w:cs="Courier New" w:hint="eastAsia"/>
-          <w:sz w:val="24"/>
-          <w:szCs w:val="24"/>
-        </w:rPr>
-        <w:t>6367*</w:t>
-      </w:r>
-      <w:proofErr w:type="gramStart"/>
-      <w:r>
-        <w:rPr>
-          <w:rFonts w:ascii="Courier New" w:hAnsi="Courier New" w:cs="Courier New" w:hint="eastAsia"/>
-          <w:sz w:val="24"/>
-          <w:szCs w:val="24"/>
-        </w:rPr>
-        <w:t>SQRT(</w:t>
-      </w:r>
-      <w:proofErr w:type="gramEnd"/>
-      <w:r>
-        <w:rPr>
-          <w:rFonts w:ascii="Courier New" w:hAnsi="Courier New" w:cs="Courier New" w:hint="eastAsia"/>
-          <w:sz w:val="24"/>
-          <w:szCs w:val="24"/>
-        </w:rPr>
-        <w:t xml:space="preserve">SQUARE(PI()/2-currentLat) + SQUARE(PI()/2-latitude) </w:t>
+        <w:t xml:space="preserve">6367*SQRT(SQUARE(PI()/2-currentLat) + SQUARE(PI()/2-latitude) </w:t>
       </w:r>
       <w:r>
         <w:rPr>
@@ -1499,36 +1453,18 @@
       <w:pPr>
         <w:spacing w:after="0" w:line="240" w:lineRule="auto"/>
         <w:rPr>
+          <w:rFonts w:ascii="Courier New" w:hAnsi="Courier New" w:cs="Courier New"/>
+          <w:sz w:val="24"/>
+          <w:szCs w:val="24"/>
+        </w:rPr>
+      </w:pPr>
+      <w:r>
+        <w:rPr>
           <w:rFonts w:ascii="Courier New" w:hAnsi="Courier New" w:cs="Courier New" w:hint="eastAsia"/>
           <w:sz w:val="24"/>
           <w:szCs w:val="24"/>
         </w:rPr>
-      </w:pPr>
-      <w:r>
-        <w:rPr>
-          <w:rFonts w:ascii="Courier New" w:hAnsi="Courier New" w:cs="Courier New" w:hint="eastAsia"/>
-          <w:sz w:val="24"/>
-          <w:szCs w:val="24"/>
-        </w:rPr>
-        <w:t>2*(</w:t>
-      </w:r>
-      <w:proofErr w:type="gramStart"/>
-      <w:r>
-        <w:rPr>
-          <w:rFonts w:ascii="Courier New" w:hAnsi="Courier New" w:cs="Courier New" w:hint="eastAsia"/>
-          <w:sz w:val="24"/>
-          <w:szCs w:val="24"/>
-        </w:rPr>
-        <w:t>PI(</w:t>
-      </w:r>
-      <w:proofErr w:type="gramEnd"/>
-      <w:r>
-        <w:rPr>
-          <w:rFonts w:ascii="Courier New" w:hAnsi="Courier New" w:cs="Courier New" w:hint="eastAsia"/>
-          <w:sz w:val="24"/>
-          <w:szCs w:val="24"/>
-        </w:rPr>
-        <w:t>)/2-currentLat)*(PI()/2-latitude)*COS(</w:t>
+        <w:t>2*(PI()/2-currentLat)*(PI()/2-latitude)*COS(</w:t>
       </w:r>
       <w:r>
         <w:rPr>
@@ -1543,129 +1479,1024 @@
       <w:pPr>
         <w:spacing w:after="0" w:line="240" w:lineRule="auto"/>
         <w:rPr>
+          <w:rFonts w:ascii="Courier New" w:hAnsi="Courier New" w:cs="Courier New"/>
+          <w:sz w:val="24"/>
+          <w:szCs w:val="24"/>
+        </w:rPr>
+      </w:pPr>
+    </w:p>
+    <w:p>
+      <w:pPr>
+        <w:spacing w:after="0" w:line="240" w:lineRule="auto"/>
+        <w:rPr>
+          <w:rFonts w:ascii="Courier New" w:hAnsi="Courier New" w:cs="Courier New"/>
+          <w:sz w:val="24"/>
+          <w:szCs w:val="24"/>
+        </w:rPr>
+      </w:pPr>
+      <w:r>
+        <w:rPr>
+          <w:rFonts w:ascii="Courier New" w:hAnsi="Courier New" w:cs="Courier New"/>
+          <w:sz w:val="24"/>
+          <w:szCs w:val="24"/>
+        </w:rPr>
+        <w:t xml:space="preserve">SELECT * FROM kd268.merchantLocations WHERE </w:t>
+      </w:r>
+    </w:p>
+    <w:p>
+      <w:pPr>
+        <w:spacing w:after="0" w:line="240" w:lineRule="auto"/>
+        <w:rPr>
           <w:rFonts w:ascii="Courier New" w:hAnsi="Courier New" w:cs="Courier New" w:hint="eastAsia"/>
           <w:sz w:val="24"/>
           <w:szCs w:val="24"/>
         </w:rPr>
       </w:pPr>
+      <w:r>
+        <w:rPr>
+          <w:rFonts w:ascii="Courier New" w:hAnsi="Courier New" w:cs="Courier New"/>
+          <w:sz w:val="24"/>
+          <w:szCs w:val="24"/>
+        </w:rPr>
+        <w:t xml:space="preserve">6367*SQRT((PI()/2 - </w:t>
+      </w:r>
+      <w:r>
+        <w:rPr>
+          <w:rFonts w:ascii="Courier New" w:hAnsi="Courier New" w:cs="Courier New" w:hint="eastAsia"/>
+          <w:sz w:val="24"/>
+          <w:szCs w:val="24"/>
+        </w:rPr>
+        <w:t>currentLat</w:t>
+      </w:r>
+      <w:r>
+        <w:rPr>
+          <w:rFonts w:ascii="Courier New" w:hAnsi="Courier New" w:cs="Courier New"/>
+          <w:sz w:val="24"/>
+          <w:szCs w:val="24"/>
+        </w:rPr>
+        <w:t xml:space="preserve">)^2 + (PI()/2-latitude)^2 - 2*(PI()/2 - </w:t>
+      </w:r>
+      <w:r>
+        <w:rPr>
+          <w:rFonts w:ascii="Courier New" w:hAnsi="Courier New" w:cs="Courier New" w:hint="eastAsia"/>
+          <w:sz w:val="24"/>
+          <w:szCs w:val="24"/>
+        </w:rPr>
+        <w:t>currentLat</w:t>
+      </w:r>
+      <w:r>
+        <w:rPr>
+          <w:rFonts w:ascii="Courier New" w:hAnsi="Courier New" w:cs="Courier New"/>
+          <w:sz w:val="24"/>
+          <w:szCs w:val="24"/>
+        </w:rPr>
+        <w:t>)*(PI()/</w:t>
+      </w:r>
+      <w:r>
+        <w:rPr>
+          <w:rFonts w:ascii="Courier New" w:hAnsi="Courier New" w:cs="Courier New"/>
+          <w:sz w:val="24"/>
+          <w:szCs w:val="24"/>
+        </w:rPr>
+        <w:t xml:space="preserve">2-latitude)*COS(longitude - </w:t>
+      </w:r>
+      <w:r>
+        <w:rPr>
+          <w:rFonts w:ascii="Courier New" w:hAnsi="Courier New" w:cs="Courier New" w:hint="eastAsia"/>
+          <w:sz w:val="24"/>
+          <w:szCs w:val="24"/>
+        </w:rPr>
+        <w:t>currentLon</w:t>
+      </w:r>
+      <w:r>
+        <w:rPr>
+          <w:rFonts w:ascii="Courier New" w:hAnsi="Courier New" w:cs="Courier New"/>
+          <w:sz w:val="24"/>
+          <w:szCs w:val="24"/>
+        </w:rPr>
+        <w:t>))</w:t>
+      </w:r>
+    </w:p>
+    <w:p>
+      <w:pPr>
+        <w:spacing w:after="0" w:line="240" w:lineRule="auto"/>
+        <w:rPr>
+          <w:rFonts w:ascii="Courier New" w:hAnsi="Courier New" w:cs="Courier New" w:hint="eastAsia"/>
+          <w:sz w:val="24"/>
+          <w:szCs w:val="24"/>
+        </w:rPr>
+      </w:pPr>
+    </w:p>
+    <w:p>
+      <w:pPr>
+        <w:spacing w:after="0" w:line="240" w:lineRule="auto"/>
+        <w:rPr>
+          <w:rFonts w:ascii="Courier New" w:hAnsi="Courier New" w:cs="Courier New" w:hint="eastAsia"/>
+          <w:sz w:val="24"/>
+          <w:szCs w:val="24"/>
+        </w:rPr>
+      </w:pPr>
+    </w:p>
+    <w:p>
+      <w:pPr>
+        <w:spacing w:after="0" w:line="240" w:lineRule="auto"/>
+        <w:rPr>
+          <w:rFonts w:ascii="Courier New" w:hAnsi="Courier New" w:cs="Courier New" w:hint="eastAsia"/>
+          <w:sz w:val="24"/>
+          <w:szCs w:val="24"/>
+        </w:rPr>
+      </w:pPr>
+      <w:r>
+        <w:rPr>
+          <w:rFonts w:ascii="Courier New" w:hAnsi="Courier New" w:cs="Courier New"/>
+          <w:sz w:val="24"/>
+          <w:szCs w:val="24"/>
+        </w:rPr>
+        <w:t>https://developers.google.com/maps/articles/phpsqlsearch_v3#findnearsql</w:t>
+      </w:r>
+    </w:p>
+    <w:p>
+      <w:pPr>
+        <w:pBdr>
+          <w:top w:val="single" w:sz="6" w:space="5" w:color="BBBBBB"/>
+          <w:left w:val="single" w:sz="6" w:space="8" w:color="BBBBBB"/>
+          <w:bottom w:val="single" w:sz="6" w:space="5" w:color="BBBBBB"/>
+          <w:right w:val="single" w:sz="6" w:space="8" w:color="BBBBBB"/>
+        </w:pBdr>
+        <w:shd w:val="clear" w:color="auto" w:fill="FAFAFA"/>
+        <w:tabs>
+          <w:tab w:val="left" w:pos="916"/>
+          <w:tab w:val="left" w:pos="1832"/>
+          <w:tab w:val="left" w:pos="2748"/>
+          <w:tab w:val="left" w:pos="3664"/>
+          <w:tab w:val="left" w:pos="4580"/>
+          <w:tab w:val="left" w:pos="5496"/>
+          <w:tab w:val="left" w:pos="6412"/>
+          <w:tab w:val="left" w:pos="7328"/>
+          <w:tab w:val="left" w:pos="8244"/>
+          <w:tab w:val="left" w:pos="9160"/>
+          <w:tab w:val="left" w:pos="10076"/>
+          <w:tab w:val="left" w:pos="10992"/>
+          <w:tab w:val="left" w:pos="11908"/>
+          <w:tab w:val="left" w:pos="12824"/>
+          <w:tab w:val="left" w:pos="13740"/>
+          <w:tab w:val="left" w:pos="14656"/>
+        </w:tabs>
+        <w:spacing w:after="0" w:line="240" w:lineRule="auto"/>
+        <w:textAlignment w:val="baseline"/>
+        <w:rPr>
+          <w:rFonts w:ascii="Courier New" w:eastAsia="Times New Roman" w:hAnsi="Courier New" w:cs="Courier New"/>
+          <w:color w:val="007000"/>
+          <w:sz w:val="20"/>
+          <w:szCs w:val="20"/>
+        </w:rPr>
+      </w:pPr>
+      <w:r>
+        <w:rPr>
+          <w:rFonts w:ascii="inherit" w:eastAsia="Times New Roman" w:hAnsi="inherit" w:cs="Courier New"/>
+          <w:color w:val="000000"/>
+          <w:sz w:val="20"/>
+          <w:szCs w:val="20"/>
+          <w:bdr w:val="none" w:sz="0" w:space="0" w:color="auto" w:frame="1"/>
+        </w:rPr>
+        <w:t>SELECT id</w:t>
+      </w:r>
+      <w:r>
+        <w:rPr>
+          <w:rFonts w:ascii="inherit" w:eastAsia="Times New Roman" w:hAnsi="inherit" w:cs="Courier New"/>
+          <w:color w:val="666600"/>
+          <w:sz w:val="20"/>
+          <w:szCs w:val="20"/>
+          <w:bdr w:val="none" w:sz="0" w:space="0" w:color="auto" w:frame="1"/>
+        </w:rPr>
+        <w:t>,</w:t>
+      </w:r>
+      <w:r>
+        <w:rPr>
+          <w:rFonts w:ascii="inherit" w:eastAsia="Times New Roman" w:hAnsi="inherit" w:cs="Courier New"/>
+          <w:color w:val="000000"/>
+          <w:sz w:val="20"/>
+          <w:szCs w:val="20"/>
+          <w:bdr w:val="none" w:sz="0" w:space="0" w:color="auto" w:frame="1"/>
+        </w:rPr>
+        <w:t xml:space="preserve"> </w:t>
+      </w:r>
+      <w:r>
+        <w:rPr>
+          <w:rFonts w:ascii="inherit" w:eastAsia="Times New Roman" w:hAnsi="inherit" w:cs="Courier New"/>
+          <w:color w:val="666600"/>
+          <w:sz w:val="20"/>
+          <w:szCs w:val="20"/>
+          <w:bdr w:val="none" w:sz="0" w:space="0" w:color="auto" w:frame="1"/>
+        </w:rPr>
+        <w:t>(</w:t>
+      </w:r>
+      <w:r>
+        <w:rPr>
+          <w:rFonts w:ascii="inherit" w:eastAsia="Times New Roman" w:hAnsi="inherit" w:cs="Courier New"/>
+          <w:color w:val="000000"/>
+          <w:sz w:val="20"/>
+          <w:szCs w:val="20"/>
+          <w:bdr w:val="none" w:sz="0" w:space="0" w:color="auto" w:frame="1"/>
+        </w:rPr>
+        <w:t xml:space="preserve"> </w:t>
+      </w:r>
+      <w:r>
+        <w:rPr>
+          <w:rFonts w:ascii="inherit" w:eastAsia="Times New Roman" w:hAnsi="inherit" w:cs="Courier New"/>
+          <w:color w:val="006666"/>
+          <w:sz w:val="20"/>
+          <w:szCs w:val="20"/>
+          <w:bdr w:val="none" w:sz="0" w:space="0" w:color="auto" w:frame="1"/>
+        </w:rPr>
+        <w:t>3959</w:t>
+      </w:r>
+      <w:r>
+        <w:rPr>
+          <w:rFonts w:ascii="inherit" w:eastAsia="Times New Roman" w:hAnsi="inherit" w:cs="Courier New"/>
+          <w:color w:val="000000"/>
+          <w:sz w:val="20"/>
+          <w:szCs w:val="20"/>
+          <w:bdr w:val="none" w:sz="0" w:space="0" w:color="auto" w:frame="1"/>
+        </w:rPr>
+        <w:t xml:space="preserve"> </w:t>
+      </w:r>
+      <w:r>
+        <w:rPr>
+          <w:rFonts w:ascii="inherit" w:eastAsia="Times New Roman" w:hAnsi="inherit" w:cs="Courier New"/>
+          <w:color w:val="666600"/>
+          <w:sz w:val="20"/>
+          <w:szCs w:val="20"/>
+          <w:bdr w:val="none" w:sz="0" w:space="0" w:color="auto" w:frame="1"/>
+        </w:rPr>
+        <w:t>*</w:t>
+      </w:r>
+      <w:r>
+        <w:rPr>
+          <w:rFonts w:ascii="inherit" w:eastAsia="Times New Roman" w:hAnsi="inherit" w:cs="Courier New"/>
+          <w:color w:val="000000"/>
+          <w:sz w:val="20"/>
+          <w:szCs w:val="20"/>
+          <w:bdr w:val="none" w:sz="0" w:space="0" w:color="auto" w:frame="1"/>
+        </w:rPr>
+        <w:t xml:space="preserve"> acos</w:t>
+      </w:r>
+      <w:r>
+        <w:rPr>
+          <w:rFonts w:ascii="inherit" w:eastAsia="Times New Roman" w:hAnsi="inherit" w:cs="Courier New"/>
+          <w:color w:val="666600"/>
+          <w:sz w:val="20"/>
+          <w:szCs w:val="20"/>
+          <w:bdr w:val="none" w:sz="0" w:space="0" w:color="auto" w:frame="1"/>
+        </w:rPr>
+        <w:t>(</w:t>
+      </w:r>
+      <w:r>
+        <w:rPr>
+          <w:rFonts w:ascii="inherit" w:eastAsia="Times New Roman" w:hAnsi="inherit" w:cs="Courier New"/>
+          <w:color w:val="000000"/>
+          <w:sz w:val="20"/>
+          <w:szCs w:val="20"/>
+          <w:bdr w:val="none" w:sz="0" w:space="0" w:color="auto" w:frame="1"/>
+        </w:rPr>
+        <w:t xml:space="preserve"> cos</w:t>
+      </w:r>
+      <w:r>
+        <w:rPr>
+          <w:rFonts w:ascii="inherit" w:eastAsia="Times New Roman" w:hAnsi="inherit" w:cs="Courier New"/>
+          <w:color w:val="666600"/>
+          <w:sz w:val="20"/>
+          <w:szCs w:val="20"/>
+          <w:bdr w:val="none" w:sz="0" w:space="0" w:color="auto" w:frame="1"/>
+        </w:rPr>
+        <w:t>(</w:t>
+      </w:r>
+      <w:r>
+        <w:rPr>
+          <w:rFonts w:ascii="inherit" w:eastAsia="Times New Roman" w:hAnsi="inherit" w:cs="Courier New"/>
+          <w:color w:val="000000"/>
+          <w:sz w:val="20"/>
+          <w:szCs w:val="20"/>
+          <w:bdr w:val="none" w:sz="0" w:space="0" w:color="auto" w:frame="1"/>
+        </w:rPr>
+        <w:t xml:space="preserve"> radians</w:t>
+      </w:r>
+      <w:r>
+        <w:rPr>
+          <w:rFonts w:ascii="inherit" w:eastAsia="Times New Roman" w:hAnsi="inherit" w:cs="Courier New"/>
+          <w:color w:val="666600"/>
+          <w:sz w:val="20"/>
+          <w:szCs w:val="20"/>
+          <w:bdr w:val="none" w:sz="0" w:space="0" w:color="auto" w:frame="1"/>
+        </w:rPr>
+        <w:t>(</w:t>
+      </w:r>
+      <w:r>
+        <w:rPr>
+          <w:rFonts w:ascii="inherit" w:eastAsia="Times New Roman" w:hAnsi="inherit" w:cs="Courier New"/>
+          <w:color w:val="006666"/>
+          <w:sz w:val="20"/>
+          <w:szCs w:val="20"/>
+          <w:bdr w:val="none" w:sz="0" w:space="0" w:color="auto" w:frame="1"/>
+        </w:rPr>
+        <w:t>37</w:t>
+      </w:r>
+      <w:r>
+        <w:rPr>
+          <w:rFonts w:ascii="inherit" w:eastAsia="Times New Roman" w:hAnsi="inherit" w:cs="Courier New"/>
+          <w:color w:val="666600"/>
+          <w:sz w:val="20"/>
+          <w:szCs w:val="20"/>
+          <w:bdr w:val="none" w:sz="0" w:space="0" w:color="auto" w:frame="1"/>
+        </w:rPr>
+        <w:t>)</w:t>
+      </w:r>
+      <w:r>
+        <w:rPr>
+          <w:rFonts w:ascii="inherit" w:eastAsia="Times New Roman" w:hAnsi="inherit" w:cs="Courier New"/>
+          <w:color w:val="000000"/>
+          <w:sz w:val="20"/>
+          <w:szCs w:val="20"/>
+          <w:bdr w:val="none" w:sz="0" w:space="0" w:color="auto" w:frame="1"/>
+        </w:rPr>
+        <w:t xml:space="preserve"> </w:t>
+      </w:r>
+      <w:r>
+        <w:rPr>
+          <w:rFonts w:ascii="inherit" w:eastAsia="Times New Roman" w:hAnsi="inherit" w:cs="Courier New"/>
+          <w:color w:val="666600"/>
+          <w:sz w:val="20"/>
+          <w:szCs w:val="20"/>
+          <w:bdr w:val="none" w:sz="0" w:space="0" w:color="auto" w:frame="1"/>
+        </w:rPr>
+        <w:t>)</w:t>
+      </w:r>
+      <w:r>
+        <w:rPr>
+          <w:rFonts w:ascii="inherit" w:eastAsia="Times New Roman" w:hAnsi="inherit" w:cs="Courier New"/>
+          <w:color w:val="000000"/>
+          <w:sz w:val="20"/>
+          <w:szCs w:val="20"/>
+          <w:bdr w:val="none" w:sz="0" w:space="0" w:color="auto" w:frame="1"/>
+        </w:rPr>
+        <w:t xml:space="preserve"> </w:t>
+      </w:r>
+      <w:r>
+        <w:rPr>
+          <w:rFonts w:ascii="inherit" w:eastAsia="Times New Roman" w:hAnsi="inherit" w:cs="Courier New"/>
+          <w:color w:val="666600"/>
+          <w:sz w:val="20"/>
+          <w:szCs w:val="20"/>
+          <w:bdr w:val="none" w:sz="0" w:space="0" w:color="auto" w:frame="1"/>
+        </w:rPr>
+        <w:t>*</w:t>
+      </w:r>
+      <w:r>
+        <w:rPr>
+          <w:rFonts w:ascii="inherit" w:eastAsia="Times New Roman" w:hAnsi="inherit" w:cs="Courier New"/>
+          <w:color w:val="000000"/>
+          <w:sz w:val="20"/>
+          <w:szCs w:val="20"/>
+          <w:bdr w:val="none" w:sz="0" w:space="0" w:color="auto" w:frame="1"/>
+        </w:rPr>
+        <w:t xml:space="preserve"> cos</w:t>
+      </w:r>
+      <w:r>
+        <w:rPr>
+          <w:rFonts w:ascii="inherit" w:eastAsia="Times New Roman" w:hAnsi="inherit" w:cs="Courier New"/>
+          <w:color w:val="666600"/>
+          <w:sz w:val="20"/>
+          <w:szCs w:val="20"/>
+          <w:bdr w:val="none" w:sz="0" w:space="0" w:color="auto" w:frame="1"/>
+        </w:rPr>
+        <w:t>(</w:t>
+      </w:r>
+      <w:r>
+        <w:rPr>
+          <w:rFonts w:ascii="inherit" w:eastAsia="Times New Roman" w:hAnsi="inherit" w:cs="Courier New"/>
+          <w:color w:val="000000"/>
+          <w:sz w:val="20"/>
+          <w:szCs w:val="20"/>
+          <w:bdr w:val="none" w:sz="0" w:space="0" w:color="auto" w:frame="1"/>
+        </w:rPr>
+        <w:t xml:space="preserve"> radians</w:t>
+      </w:r>
+      <w:r>
+        <w:rPr>
+          <w:rFonts w:ascii="inherit" w:eastAsia="Times New Roman" w:hAnsi="inherit" w:cs="Courier New"/>
+          <w:color w:val="666600"/>
+          <w:sz w:val="20"/>
+          <w:szCs w:val="20"/>
+          <w:bdr w:val="none" w:sz="0" w:space="0" w:color="auto" w:frame="1"/>
+        </w:rPr>
+        <w:t>(</w:t>
+      </w:r>
+      <w:r>
+        <w:rPr>
+          <w:rFonts w:ascii="inherit" w:eastAsia="Times New Roman" w:hAnsi="inherit" w:cs="Courier New"/>
+          <w:color w:val="000000"/>
+          <w:sz w:val="20"/>
+          <w:szCs w:val="20"/>
+          <w:bdr w:val="none" w:sz="0" w:space="0" w:color="auto" w:frame="1"/>
+        </w:rPr>
+        <w:t xml:space="preserve"> lat </w:t>
+      </w:r>
+      <w:r>
+        <w:rPr>
+          <w:rFonts w:ascii="inherit" w:eastAsia="Times New Roman" w:hAnsi="inherit" w:cs="Courier New"/>
+          <w:color w:val="666600"/>
+          <w:sz w:val="20"/>
+          <w:szCs w:val="20"/>
+          <w:bdr w:val="none" w:sz="0" w:space="0" w:color="auto" w:frame="1"/>
+        </w:rPr>
+        <w:t>)</w:t>
+      </w:r>
+      <w:r>
+        <w:rPr>
+          <w:rFonts w:ascii="inherit" w:eastAsia="Times New Roman" w:hAnsi="inherit" w:cs="Courier New"/>
+          <w:color w:val="000000"/>
+          <w:sz w:val="20"/>
+          <w:szCs w:val="20"/>
+          <w:bdr w:val="none" w:sz="0" w:space="0" w:color="auto" w:frame="1"/>
+        </w:rPr>
+        <w:t xml:space="preserve"> </w:t>
+      </w:r>
+      <w:r>
+        <w:rPr>
+          <w:rFonts w:ascii="inherit" w:eastAsia="Times New Roman" w:hAnsi="inherit" w:cs="Courier New"/>
+          <w:color w:val="666600"/>
+          <w:sz w:val="20"/>
+          <w:szCs w:val="20"/>
+          <w:bdr w:val="none" w:sz="0" w:space="0" w:color="auto" w:frame="1"/>
+        </w:rPr>
+        <w:t>)</w:t>
+      </w:r>
+      <w:r>
+        <w:rPr>
+          <w:rFonts w:ascii="inherit" w:eastAsia="Times New Roman" w:hAnsi="inherit" w:cs="Courier New"/>
+          <w:color w:val="000000"/>
+          <w:sz w:val="20"/>
+          <w:szCs w:val="20"/>
+          <w:bdr w:val="none" w:sz="0" w:space="0" w:color="auto" w:frame="1"/>
+        </w:rPr>
+        <w:t xml:space="preserve"> </w:t>
+      </w:r>
+      <w:r>
+        <w:rPr>
+          <w:rFonts w:ascii="inherit" w:eastAsia="Times New Roman" w:hAnsi="inherit" w:cs="Courier New"/>
+          <w:color w:val="666600"/>
+          <w:sz w:val="20"/>
+          <w:szCs w:val="20"/>
+          <w:bdr w:val="none" w:sz="0" w:space="0" w:color="auto" w:frame="1"/>
+        </w:rPr>
+        <w:t>*</w:t>
+      </w:r>
+      <w:r>
+        <w:rPr>
+          <w:rFonts w:ascii="inherit" w:eastAsia="Times New Roman" w:hAnsi="inherit" w:cs="Courier New"/>
+          <w:color w:val="000000"/>
+          <w:sz w:val="20"/>
+          <w:szCs w:val="20"/>
+          <w:bdr w:val="none" w:sz="0" w:space="0" w:color="auto" w:frame="1"/>
+        </w:rPr>
+        <w:t xml:space="preserve"> cos</w:t>
+      </w:r>
+      <w:r>
+        <w:rPr>
+          <w:rFonts w:ascii="inherit" w:eastAsia="Times New Roman" w:hAnsi="inherit" w:cs="Courier New"/>
+          <w:color w:val="666600"/>
+          <w:sz w:val="20"/>
+          <w:szCs w:val="20"/>
+          <w:bdr w:val="none" w:sz="0" w:space="0" w:color="auto" w:frame="1"/>
+        </w:rPr>
+        <w:t>(</w:t>
+      </w:r>
+      <w:r>
+        <w:rPr>
+          <w:rFonts w:ascii="inherit" w:eastAsia="Times New Roman" w:hAnsi="inherit" w:cs="Courier New"/>
+          <w:color w:val="000000"/>
+          <w:sz w:val="20"/>
+          <w:szCs w:val="20"/>
+          <w:bdr w:val="none" w:sz="0" w:space="0" w:color="auto" w:frame="1"/>
+        </w:rPr>
+        <w:t xml:space="preserve"> radians</w:t>
+      </w:r>
+      <w:r>
+        <w:rPr>
+          <w:rFonts w:ascii="inherit" w:eastAsia="Times New Roman" w:hAnsi="inherit" w:cs="Courier New"/>
+          <w:color w:val="666600"/>
+          <w:sz w:val="20"/>
+          <w:szCs w:val="20"/>
+          <w:bdr w:val="none" w:sz="0" w:space="0" w:color="auto" w:frame="1"/>
+        </w:rPr>
+        <w:t>(</w:t>
+      </w:r>
+      <w:r>
+        <w:rPr>
+          <w:rFonts w:ascii="inherit" w:eastAsia="Times New Roman" w:hAnsi="inherit" w:cs="Courier New"/>
+          <w:color w:val="000000"/>
+          <w:sz w:val="20"/>
+          <w:szCs w:val="20"/>
+          <w:bdr w:val="none" w:sz="0" w:space="0" w:color="auto" w:frame="1"/>
+        </w:rPr>
+        <w:t xml:space="preserve"> lng </w:t>
+      </w:r>
+      <w:r>
+        <w:rPr>
+          <w:rFonts w:ascii="inherit" w:eastAsia="Times New Roman" w:hAnsi="inherit" w:cs="Courier New"/>
+          <w:color w:val="666600"/>
+          <w:sz w:val="20"/>
+          <w:szCs w:val="20"/>
+          <w:bdr w:val="none" w:sz="0" w:space="0" w:color="auto" w:frame="1"/>
+        </w:rPr>
+        <w:t>)</w:t>
+      </w:r>
+      <w:r>
+        <w:rPr>
+          <w:rFonts w:ascii="inherit" w:eastAsia="Times New Roman" w:hAnsi="inherit" w:cs="Courier New"/>
+          <w:color w:val="000000"/>
+          <w:sz w:val="20"/>
+          <w:szCs w:val="20"/>
+          <w:bdr w:val="none" w:sz="0" w:space="0" w:color="auto" w:frame="1"/>
+        </w:rPr>
+        <w:t xml:space="preserve"> </w:t>
+      </w:r>
+      <w:r>
+        <w:rPr>
+          <w:rFonts w:ascii="inherit" w:eastAsia="Times New Roman" w:hAnsi="inherit" w:cs="Courier New"/>
+          <w:color w:val="666600"/>
+          <w:sz w:val="20"/>
+          <w:szCs w:val="20"/>
+          <w:bdr w:val="none" w:sz="0" w:space="0" w:color="auto" w:frame="1"/>
+        </w:rPr>
+        <w:t>-</w:t>
+      </w:r>
+      <w:r>
+        <w:rPr>
+          <w:rFonts w:ascii="inherit" w:eastAsia="Times New Roman" w:hAnsi="inherit" w:cs="Courier New"/>
+          <w:color w:val="000000"/>
+          <w:sz w:val="20"/>
+          <w:szCs w:val="20"/>
+          <w:bdr w:val="none" w:sz="0" w:space="0" w:color="auto" w:frame="1"/>
+        </w:rPr>
+        <w:t xml:space="preserve"> radians</w:t>
+      </w:r>
+      <w:r>
+        <w:rPr>
+          <w:rFonts w:ascii="inherit" w:eastAsia="Times New Roman" w:hAnsi="inherit" w:cs="Courier New"/>
+          <w:color w:val="666600"/>
+          <w:sz w:val="20"/>
+          <w:szCs w:val="20"/>
+          <w:bdr w:val="none" w:sz="0" w:space="0" w:color="auto" w:frame="1"/>
+        </w:rPr>
+        <w:t>(-</w:t>
+      </w:r>
+      <w:r>
+        <w:rPr>
+          <w:rFonts w:ascii="inherit" w:eastAsia="Times New Roman" w:hAnsi="inherit" w:cs="Courier New"/>
+          <w:color w:val="006666"/>
+          <w:sz w:val="20"/>
+          <w:szCs w:val="20"/>
+          <w:bdr w:val="none" w:sz="0" w:space="0" w:color="auto" w:frame="1"/>
+        </w:rPr>
+        <w:t>122</w:t>
+      </w:r>
+      <w:r>
+        <w:rPr>
+          <w:rFonts w:ascii="inherit" w:eastAsia="Times New Roman" w:hAnsi="inherit" w:cs="Courier New"/>
+          <w:color w:val="666600"/>
+          <w:sz w:val="20"/>
+          <w:szCs w:val="20"/>
+          <w:bdr w:val="none" w:sz="0" w:space="0" w:color="auto" w:frame="1"/>
+        </w:rPr>
+        <w:t>)</w:t>
+      </w:r>
+      <w:r>
+        <w:rPr>
+          <w:rFonts w:ascii="inherit" w:eastAsia="Times New Roman" w:hAnsi="inherit" w:cs="Courier New"/>
+          <w:color w:val="000000"/>
+          <w:sz w:val="20"/>
+          <w:szCs w:val="20"/>
+          <w:bdr w:val="none" w:sz="0" w:space="0" w:color="auto" w:frame="1"/>
+        </w:rPr>
+        <w:t xml:space="preserve"> </w:t>
+      </w:r>
+      <w:r>
+        <w:rPr>
+          <w:rFonts w:ascii="inherit" w:eastAsia="Times New Roman" w:hAnsi="inherit" w:cs="Courier New"/>
+          <w:color w:val="666600"/>
+          <w:sz w:val="20"/>
+          <w:szCs w:val="20"/>
+          <w:bdr w:val="none" w:sz="0" w:space="0" w:color="auto" w:frame="1"/>
+        </w:rPr>
+        <w:t>)</w:t>
+      </w:r>
+      <w:r>
+        <w:rPr>
+          <w:rFonts w:ascii="inherit" w:eastAsia="Times New Roman" w:hAnsi="inherit" w:cs="Courier New"/>
+          <w:color w:val="000000"/>
+          <w:sz w:val="20"/>
+          <w:szCs w:val="20"/>
+          <w:bdr w:val="none" w:sz="0" w:space="0" w:color="auto" w:frame="1"/>
+        </w:rPr>
+        <w:t xml:space="preserve"> </w:t>
+      </w:r>
+      <w:r>
+        <w:rPr>
+          <w:rFonts w:ascii="inherit" w:eastAsia="Times New Roman" w:hAnsi="inherit" w:cs="Courier New"/>
+          <w:color w:val="666600"/>
+          <w:sz w:val="20"/>
+          <w:szCs w:val="20"/>
+          <w:bdr w:val="none" w:sz="0" w:space="0" w:color="auto" w:frame="1"/>
+        </w:rPr>
+        <w:t>+</w:t>
+      </w:r>
+      <w:r>
+        <w:rPr>
+          <w:rFonts w:ascii="inherit" w:eastAsia="Times New Roman" w:hAnsi="inherit" w:cs="Courier New"/>
+          <w:color w:val="000000"/>
+          <w:sz w:val="20"/>
+          <w:szCs w:val="20"/>
+          <w:bdr w:val="none" w:sz="0" w:space="0" w:color="auto" w:frame="1"/>
+        </w:rPr>
+        <w:t xml:space="preserve"> sin</w:t>
+      </w:r>
+      <w:r>
+        <w:rPr>
+          <w:rFonts w:ascii="inherit" w:eastAsia="Times New Roman" w:hAnsi="inherit" w:cs="Courier New"/>
+          <w:color w:val="666600"/>
+          <w:sz w:val="20"/>
+          <w:szCs w:val="20"/>
+          <w:bdr w:val="none" w:sz="0" w:space="0" w:color="auto" w:frame="1"/>
+        </w:rPr>
+        <w:t>(</w:t>
+      </w:r>
+      <w:r>
+        <w:rPr>
+          <w:rFonts w:ascii="inherit" w:eastAsia="Times New Roman" w:hAnsi="inherit" w:cs="Courier New"/>
+          <w:color w:val="000000"/>
+          <w:sz w:val="20"/>
+          <w:szCs w:val="20"/>
+          <w:bdr w:val="none" w:sz="0" w:space="0" w:color="auto" w:frame="1"/>
+        </w:rPr>
+        <w:t xml:space="preserve"> radians</w:t>
+      </w:r>
+      <w:r>
+        <w:rPr>
+          <w:rFonts w:ascii="inherit" w:eastAsia="Times New Roman" w:hAnsi="inherit" w:cs="Courier New"/>
+          <w:color w:val="666600"/>
+          <w:sz w:val="20"/>
+          <w:szCs w:val="20"/>
+          <w:bdr w:val="none" w:sz="0" w:space="0" w:color="auto" w:frame="1"/>
+        </w:rPr>
+        <w:t>(</w:t>
+      </w:r>
+      <w:r>
+        <w:rPr>
+          <w:rFonts w:ascii="inherit" w:eastAsia="Times New Roman" w:hAnsi="inherit" w:cs="Courier New"/>
+          <w:color w:val="006666"/>
+          <w:sz w:val="20"/>
+          <w:szCs w:val="20"/>
+          <w:bdr w:val="none" w:sz="0" w:space="0" w:color="auto" w:frame="1"/>
+        </w:rPr>
+        <w:t>37</w:t>
+      </w:r>
+      <w:r>
+        <w:rPr>
+          <w:rFonts w:ascii="inherit" w:eastAsia="Times New Roman" w:hAnsi="inherit" w:cs="Courier New"/>
+          <w:color w:val="666600"/>
+          <w:sz w:val="20"/>
+          <w:szCs w:val="20"/>
+          <w:bdr w:val="none" w:sz="0" w:space="0" w:color="auto" w:frame="1"/>
+        </w:rPr>
+        <w:t>)</w:t>
+      </w:r>
+      <w:r>
+        <w:rPr>
+          <w:rFonts w:ascii="inherit" w:eastAsia="Times New Roman" w:hAnsi="inherit" w:cs="Courier New"/>
+          <w:color w:val="000000"/>
+          <w:sz w:val="20"/>
+          <w:szCs w:val="20"/>
+          <w:bdr w:val="none" w:sz="0" w:space="0" w:color="auto" w:frame="1"/>
+        </w:rPr>
+        <w:t xml:space="preserve"> </w:t>
+      </w:r>
+      <w:r>
+        <w:rPr>
+          <w:rFonts w:ascii="inherit" w:eastAsia="Times New Roman" w:hAnsi="inherit" w:cs="Courier New"/>
+          <w:color w:val="666600"/>
+          <w:sz w:val="20"/>
+          <w:szCs w:val="20"/>
+          <w:bdr w:val="none" w:sz="0" w:space="0" w:color="auto" w:frame="1"/>
+        </w:rPr>
+        <w:t>)</w:t>
+      </w:r>
+      <w:r>
+        <w:rPr>
+          <w:rFonts w:ascii="inherit" w:eastAsia="Times New Roman" w:hAnsi="inherit" w:cs="Courier New"/>
+          <w:color w:val="000000"/>
+          <w:sz w:val="20"/>
+          <w:szCs w:val="20"/>
+          <w:bdr w:val="none" w:sz="0" w:space="0" w:color="auto" w:frame="1"/>
+        </w:rPr>
+        <w:t xml:space="preserve"> </w:t>
+      </w:r>
+      <w:r>
+        <w:rPr>
+          <w:rFonts w:ascii="inherit" w:eastAsia="Times New Roman" w:hAnsi="inherit" w:cs="Courier New"/>
+          <w:color w:val="666600"/>
+          <w:sz w:val="20"/>
+          <w:szCs w:val="20"/>
+          <w:bdr w:val="none" w:sz="0" w:space="0" w:color="auto" w:frame="1"/>
+        </w:rPr>
+        <w:t>*</w:t>
+      </w:r>
+      <w:r>
+        <w:rPr>
+          <w:rFonts w:ascii="inherit" w:eastAsia="Times New Roman" w:hAnsi="inherit" w:cs="Courier New"/>
+          <w:color w:val="000000"/>
+          <w:sz w:val="20"/>
+          <w:szCs w:val="20"/>
+          <w:bdr w:val="none" w:sz="0" w:space="0" w:color="auto" w:frame="1"/>
+        </w:rPr>
+        <w:t xml:space="preserve"> sin</w:t>
+      </w:r>
+      <w:r>
+        <w:rPr>
+          <w:rFonts w:ascii="inherit" w:eastAsia="Times New Roman" w:hAnsi="inherit" w:cs="Courier New"/>
+          <w:color w:val="666600"/>
+          <w:sz w:val="20"/>
+          <w:szCs w:val="20"/>
+          <w:bdr w:val="none" w:sz="0" w:space="0" w:color="auto" w:frame="1"/>
+        </w:rPr>
+        <w:t>(</w:t>
+      </w:r>
+      <w:r>
+        <w:rPr>
+          <w:rFonts w:ascii="inherit" w:eastAsia="Times New Roman" w:hAnsi="inherit" w:cs="Courier New"/>
+          <w:color w:val="000000"/>
+          <w:sz w:val="20"/>
+          <w:szCs w:val="20"/>
+          <w:bdr w:val="none" w:sz="0" w:space="0" w:color="auto" w:frame="1"/>
+        </w:rPr>
+        <w:t xml:space="preserve"> radians</w:t>
+      </w:r>
+      <w:r>
+        <w:rPr>
+          <w:rFonts w:ascii="inherit" w:eastAsia="Times New Roman" w:hAnsi="inherit" w:cs="Courier New"/>
+          <w:color w:val="666600"/>
+          <w:sz w:val="20"/>
+          <w:szCs w:val="20"/>
+          <w:bdr w:val="none" w:sz="0" w:space="0" w:color="auto" w:frame="1"/>
+        </w:rPr>
+        <w:t>(</w:t>
+      </w:r>
+      <w:r>
+        <w:rPr>
+          <w:rFonts w:ascii="inherit" w:eastAsia="Times New Roman" w:hAnsi="inherit" w:cs="Courier New"/>
+          <w:color w:val="000000"/>
+          <w:sz w:val="20"/>
+          <w:szCs w:val="20"/>
+          <w:bdr w:val="none" w:sz="0" w:space="0" w:color="auto" w:frame="1"/>
+        </w:rPr>
+        <w:t xml:space="preserve"> lat </w:t>
+      </w:r>
+      <w:r>
+        <w:rPr>
+          <w:rFonts w:ascii="inherit" w:eastAsia="Times New Roman" w:hAnsi="inherit" w:cs="Courier New"/>
+          <w:color w:val="666600"/>
+          <w:sz w:val="20"/>
+          <w:szCs w:val="20"/>
+          <w:bdr w:val="none" w:sz="0" w:space="0" w:color="auto" w:frame="1"/>
+        </w:rPr>
+        <w:t>)</w:t>
+      </w:r>
+      <w:r>
+        <w:rPr>
+          <w:rFonts w:ascii="inherit" w:eastAsia="Times New Roman" w:hAnsi="inherit" w:cs="Courier New"/>
+          <w:color w:val="000000"/>
+          <w:sz w:val="20"/>
+          <w:szCs w:val="20"/>
+          <w:bdr w:val="none" w:sz="0" w:space="0" w:color="auto" w:frame="1"/>
+        </w:rPr>
+        <w:t xml:space="preserve"> </w:t>
+      </w:r>
+      <w:r>
+        <w:rPr>
+          <w:rFonts w:ascii="inherit" w:eastAsia="Times New Roman" w:hAnsi="inherit" w:cs="Courier New"/>
+          <w:color w:val="666600"/>
+          <w:sz w:val="20"/>
+          <w:szCs w:val="20"/>
+          <w:bdr w:val="none" w:sz="0" w:space="0" w:color="auto" w:frame="1"/>
+        </w:rPr>
+        <w:t>)</w:t>
+      </w:r>
+      <w:r>
+        <w:rPr>
+          <w:rFonts w:ascii="inherit" w:eastAsia="Times New Roman" w:hAnsi="inherit" w:cs="Courier New"/>
+          <w:color w:val="000000"/>
+          <w:sz w:val="20"/>
+          <w:szCs w:val="20"/>
+          <w:bdr w:val="none" w:sz="0" w:space="0" w:color="auto" w:frame="1"/>
+        </w:rPr>
+        <w:t xml:space="preserve"> </w:t>
+      </w:r>
+      <w:r>
+        <w:rPr>
+          <w:rFonts w:ascii="inherit" w:eastAsia="Times New Roman" w:hAnsi="inherit" w:cs="Courier New"/>
+          <w:color w:val="666600"/>
+          <w:sz w:val="20"/>
+          <w:szCs w:val="20"/>
+          <w:bdr w:val="none" w:sz="0" w:space="0" w:color="auto" w:frame="1"/>
+        </w:rPr>
+        <w:t>)</w:t>
+      </w:r>
+      <w:r>
+        <w:rPr>
+          <w:rFonts w:ascii="inherit" w:eastAsia="Times New Roman" w:hAnsi="inherit" w:cs="Courier New"/>
+          <w:color w:val="000000"/>
+          <w:sz w:val="20"/>
+          <w:szCs w:val="20"/>
+          <w:bdr w:val="none" w:sz="0" w:space="0" w:color="auto" w:frame="1"/>
+        </w:rPr>
+        <w:t xml:space="preserve"> </w:t>
+      </w:r>
+      <w:r>
+        <w:rPr>
+          <w:rFonts w:ascii="inherit" w:eastAsia="Times New Roman" w:hAnsi="inherit" w:cs="Courier New"/>
+          <w:color w:val="666600"/>
+          <w:sz w:val="20"/>
+          <w:szCs w:val="20"/>
+          <w:bdr w:val="none" w:sz="0" w:space="0" w:color="auto" w:frame="1"/>
+        </w:rPr>
+        <w:t>)</w:t>
+      </w:r>
+      <w:r>
+        <w:rPr>
+          <w:rFonts w:ascii="inherit" w:eastAsia="Times New Roman" w:hAnsi="inherit" w:cs="Courier New"/>
+          <w:color w:val="000000"/>
+          <w:sz w:val="20"/>
+          <w:szCs w:val="20"/>
+          <w:bdr w:val="none" w:sz="0" w:space="0" w:color="auto" w:frame="1"/>
+        </w:rPr>
+        <w:t xml:space="preserve"> AS distance FROM markers HAVING distance </w:t>
+      </w:r>
+      <w:r>
+        <w:rPr>
+          <w:rFonts w:ascii="inherit" w:eastAsia="Times New Roman" w:hAnsi="inherit" w:cs="Courier New"/>
+          <w:color w:val="666600"/>
+          <w:sz w:val="20"/>
+          <w:szCs w:val="20"/>
+          <w:bdr w:val="none" w:sz="0" w:space="0" w:color="auto" w:frame="1"/>
+        </w:rPr>
+        <w:t>&lt;</w:t>
+      </w:r>
+      <w:r>
+        <w:rPr>
+          <w:rFonts w:ascii="inherit" w:eastAsia="Times New Roman" w:hAnsi="inherit" w:cs="Courier New"/>
+          <w:color w:val="000000"/>
+          <w:sz w:val="20"/>
+          <w:szCs w:val="20"/>
+          <w:bdr w:val="none" w:sz="0" w:space="0" w:color="auto" w:frame="1"/>
+        </w:rPr>
+        <w:t xml:space="preserve"> </w:t>
+      </w:r>
+      <w:r>
+        <w:rPr>
+          <w:rFonts w:ascii="inherit" w:eastAsia="Times New Roman" w:hAnsi="inherit" w:cs="Courier New"/>
+          <w:color w:val="006666"/>
+          <w:sz w:val="20"/>
+          <w:szCs w:val="20"/>
+          <w:bdr w:val="none" w:sz="0" w:space="0" w:color="auto" w:frame="1"/>
+        </w:rPr>
+        <w:t>25</w:t>
+      </w:r>
+      <w:r>
+        <w:rPr>
+          <w:rFonts w:ascii="inherit" w:eastAsia="Times New Roman" w:hAnsi="inherit" w:cs="Courier New"/>
+          <w:color w:val="000000"/>
+          <w:sz w:val="20"/>
+          <w:szCs w:val="20"/>
+          <w:bdr w:val="none" w:sz="0" w:space="0" w:color="auto" w:frame="1"/>
+        </w:rPr>
+        <w:t xml:space="preserve"> ORDER BY distance LIMIT </w:t>
+      </w:r>
+      <w:r>
+        <w:rPr>
+          <w:rFonts w:ascii="inherit" w:eastAsia="Times New Roman" w:hAnsi="inherit" w:cs="Courier New"/>
+          <w:color w:val="006666"/>
+          <w:sz w:val="20"/>
+          <w:szCs w:val="20"/>
+          <w:bdr w:val="none" w:sz="0" w:space="0" w:color="auto" w:frame="1"/>
+        </w:rPr>
+        <w:t>0</w:t>
+      </w:r>
+      <w:r>
+        <w:rPr>
+          <w:rFonts w:ascii="inherit" w:eastAsia="Times New Roman" w:hAnsi="inherit" w:cs="Courier New"/>
+          <w:color w:val="000000"/>
+          <w:sz w:val="20"/>
+          <w:szCs w:val="20"/>
+          <w:bdr w:val="none" w:sz="0" w:space="0" w:color="auto" w:frame="1"/>
+        </w:rPr>
+        <w:t xml:space="preserve"> </w:t>
+      </w:r>
+      <w:r>
+        <w:rPr>
+          <w:rFonts w:ascii="inherit" w:eastAsia="Times New Roman" w:hAnsi="inherit" w:cs="Courier New"/>
+          <w:color w:val="666600"/>
+          <w:sz w:val="20"/>
+          <w:szCs w:val="20"/>
+          <w:bdr w:val="none" w:sz="0" w:space="0" w:color="auto" w:frame="1"/>
+        </w:rPr>
+        <w:t>,</w:t>
+      </w:r>
+      <w:r>
+        <w:rPr>
+          <w:rFonts w:ascii="inherit" w:eastAsia="Times New Roman" w:hAnsi="inherit" w:cs="Courier New"/>
+          <w:color w:val="000000"/>
+          <w:sz w:val="20"/>
+          <w:szCs w:val="20"/>
+          <w:bdr w:val="none" w:sz="0" w:space="0" w:color="auto" w:frame="1"/>
+        </w:rPr>
+        <w:t xml:space="preserve"> </w:t>
+      </w:r>
+      <w:r>
+        <w:rPr>
+          <w:rFonts w:ascii="inherit" w:eastAsia="Times New Roman" w:hAnsi="inherit" w:cs="Courier New"/>
+          <w:color w:val="006666"/>
+          <w:sz w:val="20"/>
+          <w:szCs w:val="20"/>
+          <w:bdr w:val="none" w:sz="0" w:space="0" w:color="auto" w:frame="1"/>
+        </w:rPr>
+        <w:t>20</w:t>
+      </w:r>
+      <w:r>
+        <w:rPr>
+          <w:rFonts w:ascii="inherit" w:eastAsia="Times New Roman" w:hAnsi="inherit" w:cs="Courier New"/>
+          <w:color w:val="666600"/>
+          <w:sz w:val="20"/>
+          <w:szCs w:val="20"/>
+          <w:bdr w:val="none" w:sz="0" w:space="0" w:color="auto" w:frame="1"/>
+        </w:rPr>
+        <w:t>;</w:t>
+      </w:r>
+    </w:p>
+    <w:p>
+      <w:pPr>
+        <w:spacing w:after="0" w:line="240" w:lineRule="auto"/>
+        <w:rPr>
+          <w:rFonts w:ascii="Courier New" w:hAnsi="Courier New" w:cs="Courier New" w:hint="eastAsia"/>
+          <w:sz w:val="24"/>
+          <w:szCs w:val="24"/>
+        </w:rPr>
+      </w:pPr>
+    </w:p>
+    <w:p>
+      <w:pPr>
+        <w:spacing w:after="0" w:line="240" w:lineRule="auto"/>
+        <w:rPr>
+          <w:rFonts w:ascii="Courier New" w:hAnsi="Courier New" w:cs="Courier New" w:hint="eastAsia"/>
+          <w:sz w:val="24"/>
+          <w:szCs w:val="24"/>
+        </w:rPr>
+      </w:pPr>
+    </w:p>
+    <w:p>
+      <w:pPr>
+        <w:spacing w:after="0" w:line="240" w:lineRule="auto"/>
+        <w:rPr>
+          <w:rFonts w:ascii="Courier New" w:hAnsi="Courier New" w:cs="Courier New"/>
+          <w:sz w:val="24"/>
+          <w:szCs w:val="24"/>
+        </w:rPr>
+      </w:pPr>
+      <w:r>
+        <w:rPr>
+          <w:rFonts w:ascii="Courier New" w:hAnsi="Courier New" w:cs="Courier New" w:hint="eastAsia"/>
+          <w:sz w:val="24"/>
+          <w:szCs w:val="24"/>
+        </w:rPr>
+        <w:t xml:space="preserve">Latitude and Longitude was in degrees, but the formula </w:t>
+      </w:r>
+      <w:r>
+        <w:rPr>
+          <w:rFonts w:ascii="Courier New" w:hAnsi="Courier New" w:cs="Courier New"/>
+          <w:sz w:val="24"/>
+          <w:szCs w:val="24"/>
+        </w:rPr>
+        <w:t xml:space="preserve">needed radians!!! </w:t>
+      </w:r>
+      <w:r>
+        <w:rPr>
+          <w:rFonts w:ascii="Courier New" w:hAnsi="Courier New" w:cs="Courier New" w:hint="eastAsia"/>
+          <w:sz w:val="24"/>
+          <w:szCs w:val="24"/>
+        </w:rPr>
+        <w:t>DOH</w:t>
+      </w:r>
       <w:bookmarkStart w:id="0" w:name="_GoBack"/>
       <w:bookmarkEnd w:id="0"/>
-    </w:p>
-    <w:p>
-      <w:pPr>
-        <w:spacing w:after="0" w:line="240" w:lineRule="auto"/>
-        <w:rPr>
-          <w:rFonts w:ascii="Courier New" w:hAnsi="Courier New" w:cs="Courier New"/>
-          <w:sz w:val="24"/>
-          <w:szCs w:val="24"/>
-        </w:rPr>
-      </w:pPr>
-      <w:r>
-        <w:rPr>
-          <w:rFonts w:ascii="Courier New" w:hAnsi="Courier New" w:cs="Courier New"/>
-          <w:sz w:val="24"/>
-          <w:szCs w:val="24"/>
-        </w:rPr>
-        <w:t xml:space="preserve">SELECT * FROM kd268.merchantLocations WHERE </w:t>
-      </w:r>
-    </w:p>
-    <w:p>
-      <w:pPr>
-        <w:spacing w:after="0" w:line="240" w:lineRule="auto"/>
-        <w:rPr>
-          <w:rFonts w:ascii="Courier New" w:hAnsi="Courier New" w:cs="Courier New"/>
-          <w:sz w:val="24"/>
-          <w:szCs w:val="24"/>
-        </w:rPr>
-      </w:pPr>
-      <w:r>
-        <w:rPr>
-          <w:rFonts w:ascii="Courier New" w:hAnsi="Courier New" w:cs="Courier New"/>
-          <w:sz w:val="24"/>
-          <w:szCs w:val="24"/>
-        </w:rPr>
-        <w:t>6367*</w:t>
-      </w:r>
-      <w:proofErr w:type="gramStart"/>
-      <w:r>
-        <w:rPr>
-          <w:rFonts w:ascii="Courier New" w:hAnsi="Courier New" w:cs="Courier New"/>
-          <w:sz w:val="24"/>
-          <w:szCs w:val="24"/>
-        </w:rPr>
-        <w:t>SQRT(</w:t>
-      </w:r>
-      <w:proofErr w:type="gramEnd"/>
-      <w:r>
-        <w:rPr>
-          <w:rFonts w:ascii="Courier New" w:hAnsi="Courier New" w:cs="Courier New"/>
-          <w:sz w:val="24"/>
-          <w:szCs w:val="24"/>
-        </w:rPr>
-        <w:t xml:space="preserve">(PI()/2 - </w:t>
-      </w:r>
-      <w:proofErr w:type="spellStart"/>
-      <w:r>
-        <w:rPr>
-          <w:rFonts w:ascii="Courier New" w:hAnsi="Courier New" w:cs="Courier New" w:hint="eastAsia"/>
-          <w:sz w:val="24"/>
-          <w:szCs w:val="24"/>
-        </w:rPr>
-        <w:t>currentLat</w:t>
-      </w:r>
-      <w:proofErr w:type="spellEnd"/>
-      <w:r>
-        <w:rPr>
-          <w:rFonts w:ascii="Courier New" w:hAnsi="Courier New" w:cs="Courier New"/>
-          <w:sz w:val="24"/>
-          <w:szCs w:val="24"/>
-        </w:rPr>
-        <w:t xml:space="preserve">)^2 + (PI()/2-latitude)^2 - 2*(PI()/2 - </w:t>
-      </w:r>
-      <w:proofErr w:type="spellStart"/>
-      <w:r>
-        <w:rPr>
-          <w:rFonts w:ascii="Courier New" w:hAnsi="Courier New" w:cs="Courier New" w:hint="eastAsia"/>
-          <w:sz w:val="24"/>
-          <w:szCs w:val="24"/>
-        </w:rPr>
-        <w:t>currentLat</w:t>
-      </w:r>
-      <w:proofErr w:type="spellEnd"/>
-      <w:r>
-        <w:rPr>
-          <w:rFonts w:ascii="Courier New" w:hAnsi="Courier New" w:cs="Courier New"/>
-          <w:sz w:val="24"/>
-          <w:szCs w:val="24"/>
-        </w:rPr>
-        <w:t>)*(PI()/</w:t>
-      </w:r>
-      <w:r>
-        <w:rPr>
-          <w:rFonts w:ascii="Courier New" w:hAnsi="Courier New" w:cs="Courier New"/>
-          <w:sz w:val="24"/>
-          <w:szCs w:val="24"/>
-        </w:rPr>
-        <w:t xml:space="preserve">2-latitude)*COS(longitude - </w:t>
-      </w:r>
-      <w:proofErr w:type="spellStart"/>
-      <w:r>
-        <w:rPr>
-          <w:rFonts w:ascii="Courier New" w:hAnsi="Courier New" w:cs="Courier New" w:hint="eastAsia"/>
-          <w:sz w:val="24"/>
-          <w:szCs w:val="24"/>
-        </w:rPr>
-        <w:t>currentLon</w:t>
-      </w:r>
-      <w:proofErr w:type="spellEnd"/>
-      <w:r>
-        <w:rPr>
-          <w:rFonts w:ascii="Courier New" w:hAnsi="Courier New" w:cs="Courier New"/>
-          <w:sz w:val="24"/>
-          <w:szCs w:val="24"/>
-        </w:rPr>
-        <w:t>))</w:t>
-      </w:r>
     </w:p>
     <w:sectPr>
       <w:pgSz w:w="12240" w:h="15840"/>
@@ -1904,6 +2735,69 @@
       <w:szCs w:val="16"/>
     </w:rPr>
   </w:style>
+  <w:style w:type="paragraph" w:styleId="HTMLPreformatted">
+    <w:name w:val="HTML Preformatted"/>
+    <w:basedOn w:val="Normal"/>
+    <w:link w:val="HTMLPreformattedChar"/>
+    <w:uiPriority w:val="99"/>
+    <w:semiHidden/>
+    <w:unhideWhenUsed/>
+    <w:rsid w:val="00A858AF"/>
+    <w:pPr>
+      <w:tabs>
+        <w:tab w:val="left" w:pos="916"/>
+        <w:tab w:val="left" w:pos="1832"/>
+        <w:tab w:val="left" w:pos="2748"/>
+        <w:tab w:val="left" w:pos="3664"/>
+        <w:tab w:val="left" w:pos="4580"/>
+        <w:tab w:val="left" w:pos="5496"/>
+        <w:tab w:val="left" w:pos="6412"/>
+        <w:tab w:val="left" w:pos="7328"/>
+        <w:tab w:val="left" w:pos="8244"/>
+        <w:tab w:val="left" w:pos="9160"/>
+        <w:tab w:val="left" w:pos="10076"/>
+        <w:tab w:val="left" w:pos="10992"/>
+        <w:tab w:val="left" w:pos="11908"/>
+        <w:tab w:val="left" w:pos="12824"/>
+        <w:tab w:val="left" w:pos="13740"/>
+        <w:tab w:val="left" w:pos="14656"/>
+      </w:tabs>
+      <w:spacing w:after="0" w:line="240" w:lineRule="auto"/>
+    </w:pPr>
+    <w:rPr>
+      <w:rFonts w:ascii="Courier New" w:eastAsia="Times New Roman" w:hAnsi="Courier New" w:cs="Courier New"/>
+      <w:sz w:val="20"/>
+      <w:szCs w:val="20"/>
+    </w:rPr>
+  </w:style>
+  <w:style w:type="character" w:customStyle="1" w:styleId="HTMLPreformattedChar">
+    <w:name w:val="HTML Preformatted Char"/>
+    <w:basedOn w:val="DefaultParagraphFont"/>
+    <w:link w:val="HTMLPreformatted"/>
+    <w:uiPriority w:val="99"/>
+    <w:semiHidden/>
+    <w:rsid w:val="00A858AF"/>
+    <w:rPr>
+      <w:rFonts w:ascii="Courier New" w:eastAsia="Times New Roman" w:hAnsi="Courier New" w:cs="Courier New"/>
+      <w:sz w:val="20"/>
+      <w:szCs w:val="20"/>
+    </w:rPr>
+  </w:style>
+  <w:style w:type="character" w:customStyle="1" w:styleId="pln">
+    <w:name w:val="pln"/>
+    <w:basedOn w:val="DefaultParagraphFont"/>
+    <w:rsid w:val="00A858AF"/>
+  </w:style>
+  <w:style w:type="character" w:customStyle="1" w:styleId="pun">
+    <w:name w:val="pun"/>
+    <w:basedOn w:val="DefaultParagraphFont"/>
+    <w:rsid w:val="00A858AF"/>
+  </w:style>
+  <w:style w:type="character" w:customStyle="1" w:styleId="lit">
+    <w:name w:val="lit"/>
+    <w:basedOn w:val="DefaultParagraphFont"/>
+    <w:rsid w:val="00A858AF"/>
+  </w:style>
 </w:styles>
 </file>
 
@@ -2133,6 +3027,69 @@
       <w:sz w:val="16"/>
       <w:szCs w:val="16"/>
     </w:rPr>
+  </w:style>
+  <w:style w:type="paragraph" w:styleId="HTMLPreformatted">
+    <w:name w:val="HTML Preformatted"/>
+    <w:basedOn w:val="Normal"/>
+    <w:link w:val="HTMLPreformattedChar"/>
+    <w:uiPriority w:val="99"/>
+    <w:semiHidden/>
+    <w:unhideWhenUsed/>
+    <w:rsid w:val="00A858AF"/>
+    <w:pPr>
+      <w:tabs>
+        <w:tab w:val="left" w:pos="916"/>
+        <w:tab w:val="left" w:pos="1832"/>
+        <w:tab w:val="left" w:pos="2748"/>
+        <w:tab w:val="left" w:pos="3664"/>
+        <w:tab w:val="left" w:pos="4580"/>
+        <w:tab w:val="left" w:pos="5496"/>
+        <w:tab w:val="left" w:pos="6412"/>
+        <w:tab w:val="left" w:pos="7328"/>
+        <w:tab w:val="left" w:pos="8244"/>
+        <w:tab w:val="left" w:pos="9160"/>
+        <w:tab w:val="left" w:pos="10076"/>
+        <w:tab w:val="left" w:pos="10992"/>
+        <w:tab w:val="left" w:pos="11908"/>
+        <w:tab w:val="left" w:pos="12824"/>
+        <w:tab w:val="left" w:pos="13740"/>
+        <w:tab w:val="left" w:pos="14656"/>
+      </w:tabs>
+      <w:spacing w:after="0" w:line="240" w:lineRule="auto"/>
+    </w:pPr>
+    <w:rPr>
+      <w:rFonts w:ascii="Courier New" w:eastAsia="Times New Roman" w:hAnsi="Courier New" w:cs="Courier New"/>
+      <w:sz w:val="20"/>
+      <w:szCs w:val="20"/>
+    </w:rPr>
+  </w:style>
+  <w:style w:type="character" w:customStyle="1" w:styleId="HTMLPreformattedChar">
+    <w:name w:val="HTML Preformatted Char"/>
+    <w:basedOn w:val="DefaultParagraphFont"/>
+    <w:link w:val="HTMLPreformatted"/>
+    <w:uiPriority w:val="99"/>
+    <w:semiHidden/>
+    <w:rsid w:val="00A858AF"/>
+    <w:rPr>
+      <w:rFonts w:ascii="Courier New" w:eastAsia="Times New Roman" w:hAnsi="Courier New" w:cs="Courier New"/>
+      <w:sz w:val="20"/>
+      <w:szCs w:val="20"/>
+    </w:rPr>
+  </w:style>
+  <w:style w:type="character" w:customStyle="1" w:styleId="pln">
+    <w:name w:val="pln"/>
+    <w:basedOn w:val="DefaultParagraphFont"/>
+    <w:rsid w:val="00A858AF"/>
+  </w:style>
+  <w:style w:type="character" w:customStyle="1" w:styleId="pun">
+    <w:name w:val="pun"/>
+    <w:basedOn w:val="DefaultParagraphFont"/>
+    <w:rsid w:val="00A858AF"/>
+  </w:style>
+  <w:style w:type="character" w:customStyle="1" w:styleId="lit">
+    <w:name w:val="lit"/>
+    <w:basedOn w:val="DefaultParagraphFont"/>
+    <w:rsid w:val="00A858AF"/>
   </w:style>
 </w:styles>
 </file>

</xml_diff>